<commit_message>
23.05.18 - laptop przed informatyką
</commit_message>
<xml_diff>
--- a/Notatki/Sieci Komputerowe.docx
+++ b/Notatki/Sieci Komputerowe.docx
@@ -17900,6 +17900,750 @@
           <w:lang w:val="pl-PL"/>
         </w:rPr>
         <w:t>, port: 67) – protokół używany do dynamicznej konfiguracji urządzeń, a dokładniej odpowiedzialny jest za przydzielenie adresów IP, adresu domyślnej bramy i adresów serwerów DNS</w:t>
+      </w:r>
+      <w:r>
+        <w:rPr>
+          <w:lang w:val="pl-PL"/>
+        </w:rPr>
+        <w:br/>
+        <w:t>Trzy techniki:</w:t>
+      </w:r>
+    </w:p>
+    <w:p>
+      <w:pPr>
+        <w:pStyle w:val="Standard"/>
+        <w:numPr>
+          <w:ilvl w:val="1"/>
+          <w:numId w:val="13"/>
+        </w:numPr>
+        <w:rPr>
+          <w:lang w:val="pl-PL"/>
+        </w:rPr>
+      </w:pPr>
+      <w:r>
+        <w:rPr>
+          <w:lang w:val="pl-PL"/>
+        </w:rPr>
+        <w:t>Przydzielanie ręczne oparte na tablicy adresów MAC oraz odpowiednich dla nich adresów IP. Jest ona tworzona przez administratora serwera DHCP. W takiej sytuacji prawo do pracy w sieci mają tylko komputery zarejestrowane wcześniej przez obsługę systemu.</w:t>
+      </w:r>
+    </w:p>
+    <w:p>
+      <w:pPr>
+        <w:pStyle w:val="Standard"/>
+        <w:numPr>
+          <w:ilvl w:val="1"/>
+          <w:numId w:val="13"/>
+        </w:numPr>
+        <w:rPr>
+          <w:lang w:val="pl-PL"/>
+        </w:rPr>
+      </w:pPr>
+      <w:r>
+        <w:rPr>
+          <w:lang w:val="pl-PL"/>
+        </w:rPr>
+        <w:t xml:space="preserve">Przydzielanie automatyczne, gdzie wolne adresy IP z zakresu ustalonego przez administratora są </w:t>
+      </w:r>
+      <w:proofErr w:type="spellStart"/>
+      <w:r>
+        <w:rPr>
+          <w:lang w:val="pl-PL"/>
+        </w:rPr>
+        <w:t>prydzielane</w:t>
+      </w:r>
+      <w:proofErr w:type="spellEnd"/>
+      <w:r>
+        <w:rPr>
+          <w:lang w:val="pl-PL"/>
+        </w:rPr>
+        <w:t xml:space="preserve"> kolejnym zgłaszającym się po nie klientom</w:t>
+      </w:r>
+    </w:p>
+    <w:p>
+      <w:pPr>
+        <w:pStyle w:val="Standard"/>
+        <w:numPr>
+          <w:ilvl w:val="1"/>
+          <w:numId w:val="13"/>
+        </w:numPr>
+        <w:rPr>
+          <w:lang w:val="pl-PL"/>
+        </w:rPr>
+      </w:pPr>
+      <w:r>
+        <w:rPr>
+          <w:lang w:val="pl-PL"/>
+        </w:rPr>
+        <w:t xml:space="preserve">Przydzielanie dynamiczne pozwalające na ponowne użycie adresów IP Administrator sieci nadaje zakres adresów IP do rozdzielenia. Wszyscy klienci mają tak skonfigurowane interfejsy </w:t>
+      </w:r>
+      <w:proofErr w:type="gramStart"/>
+      <w:r>
+        <w:rPr>
+          <w:lang w:val="pl-PL"/>
+        </w:rPr>
+        <w:t>sieciowe</w:t>
+      </w:r>
+      <w:proofErr w:type="gramEnd"/>
+      <w:r>
+        <w:rPr>
+          <w:lang w:val="pl-PL"/>
+        </w:rPr>
+        <w:t xml:space="preserve"> że po starcie systemu automatycznie pobierają swoje adresy. Każdy adres przydzielany jest na pewien czas. Taka konfiguracja powoduje, że zwykły użytkownik ma ułatwioną pracę z siecią</w:t>
+      </w:r>
+    </w:p>
+    <w:p>
+      <w:pPr>
+        <w:pStyle w:val="Standard"/>
+        <w:ind w:left="720"/>
+        <w:rPr>
+          <w:lang w:val="pl-PL"/>
+        </w:rPr>
+      </w:pPr>
+      <w:r>
+        <w:rPr>
+          <w:lang w:val="pl-PL"/>
+        </w:rPr>
+        <w:lastRenderedPageBreak/>
+        <w:t>Niektóre serwery DHCP dodatkowo przydzielają każdemu klientowi własny adres DNS, przekazywany na serwer nazw protokołem zgodnym ze specyfikacją RFC 2136</w:t>
+      </w:r>
+    </w:p>
+    <w:p>
+      <w:pPr>
+        <w:pStyle w:val="Standard"/>
+        <w:numPr>
+          <w:ilvl w:val="0"/>
+          <w:numId w:val="13"/>
+        </w:numPr>
+        <w:rPr>
+          <w:lang w:val="pl-PL"/>
+        </w:rPr>
+      </w:pPr>
+      <w:r>
+        <w:rPr>
+          <w:lang w:val="pl-PL"/>
+        </w:rPr>
+        <w:t>DHCP nagłówek:</w:t>
+      </w:r>
+    </w:p>
+    <w:tbl>
+      <w:tblPr>
+        <w:tblStyle w:val="Tabela-Siatka"/>
+        <w:tblW w:w="0" w:type="auto"/>
+        <w:tblInd w:w="720" w:type="dxa"/>
+        <w:tblLook w:val="04A0" w:firstRow="1" w:lastRow="0" w:firstColumn="1" w:lastColumn="0" w:noHBand="0" w:noVBand="1"/>
+      </w:tblPr>
+      <w:tblGrid>
+        <w:gridCol w:w="2275"/>
+        <w:gridCol w:w="2182"/>
+        <w:gridCol w:w="2260"/>
+        <w:gridCol w:w="2190"/>
+      </w:tblGrid>
+      <w:tr>
+        <w:tc>
+          <w:tcPr>
+            <w:tcW w:w="2275" w:type="dxa"/>
+          </w:tcPr>
+          <w:p>
+            <w:pPr>
+              <w:pStyle w:val="Standard"/>
+              <w:jc w:val="center"/>
+              <w:rPr>
+                <w:lang w:val="pl-PL"/>
+              </w:rPr>
+            </w:pPr>
+            <w:r>
+              <w:rPr>
+                <w:lang w:val="pl-PL"/>
+              </w:rPr>
+              <w:t>00-07</w:t>
+            </w:r>
+          </w:p>
+        </w:tc>
+        <w:tc>
+          <w:tcPr>
+            <w:tcW w:w="2182" w:type="dxa"/>
+          </w:tcPr>
+          <w:p>
+            <w:pPr>
+              <w:pStyle w:val="Standard"/>
+              <w:jc w:val="center"/>
+              <w:rPr>
+                <w:lang w:val="pl-PL"/>
+              </w:rPr>
+            </w:pPr>
+            <w:r>
+              <w:rPr>
+                <w:lang w:val="pl-PL"/>
+              </w:rPr>
+              <w:t>08-15</w:t>
+            </w:r>
+          </w:p>
+        </w:tc>
+        <w:tc>
+          <w:tcPr>
+            <w:tcW w:w="2260" w:type="dxa"/>
+          </w:tcPr>
+          <w:p>
+            <w:pPr>
+              <w:pStyle w:val="Standard"/>
+              <w:jc w:val="center"/>
+              <w:rPr>
+                <w:lang w:val="pl-PL"/>
+              </w:rPr>
+            </w:pPr>
+            <w:r>
+              <w:rPr>
+                <w:lang w:val="pl-PL"/>
+              </w:rPr>
+              <w:t>16-23</w:t>
+            </w:r>
+          </w:p>
+        </w:tc>
+        <w:tc>
+          <w:tcPr>
+            <w:tcW w:w="2190" w:type="dxa"/>
+          </w:tcPr>
+          <w:p>
+            <w:pPr>
+              <w:pStyle w:val="Standard"/>
+              <w:jc w:val="center"/>
+              <w:rPr>
+                <w:lang w:val="pl-PL"/>
+              </w:rPr>
+            </w:pPr>
+            <w:r>
+              <w:rPr>
+                <w:lang w:val="pl-PL"/>
+              </w:rPr>
+              <w:t>24-31</w:t>
+            </w:r>
+          </w:p>
+        </w:tc>
+      </w:tr>
+      <w:tr>
+        <w:tc>
+          <w:tcPr>
+            <w:tcW w:w="2275" w:type="dxa"/>
+          </w:tcPr>
+          <w:p>
+            <w:pPr>
+              <w:pStyle w:val="Standard"/>
+              <w:jc w:val="center"/>
+              <w:rPr>
+                <w:lang w:val="pl-PL"/>
+              </w:rPr>
+            </w:pPr>
+            <w:r>
+              <w:rPr>
+                <w:lang w:val="pl-PL"/>
+              </w:rPr>
+              <w:t>Operacja</w:t>
+            </w:r>
+          </w:p>
+        </w:tc>
+        <w:tc>
+          <w:tcPr>
+            <w:tcW w:w="2182" w:type="dxa"/>
+          </w:tcPr>
+          <w:p>
+            <w:pPr>
+              <w:pStyle w:val="Standard"/>
+              <w:jc w:val="center"/>
+              <w:rPr>
+                <w:lang w:val="pl-PL"/>
+              </w:rPr>
+            </w:pPr>
+            <w:r>
+              <w:rPr>
+                <w:lang w:val="pl-PL"/>
+              </w:rPr>
+              <w:t>Typ sprzętu</w:t>
+            </w:r>
+          </w:p>
+        </w:tc>
+        <w:tc>
+          <w:tcPr>
+            <w:tcW w:w="2260" w:type="dxa"/>
+          </w:tcPr>
+          <w:p>
+            <w:pPr>
+              <w:pStyle w:val="Standard"/>
+              <w:jc w:val="center"/>
+              <w:rPr>
+                <w:lang w:val="pl-PL"/>
+              </w:rPr>
+            </w:pPr>
+            <w:r>
+              <w:rPr>
+                <w:lang w:val="pl-PL"/>
+              </w:rPr>
+              <w:t>Długość adresu sprzętowego</w:t>
+            </w:r>
+          </w:p>
+        </w:tc>
+        <w:tc>
+          <w:tcPr>
+            <w:tcW w:w="2190" w:type="dxa"/>
+          </w:tcPr>
+          <w:p>
+            <w:pPr>
+              <w:pStyle w:val="Standard"/>
+              <w:jc w:val="center"/>
+              <w:rPr>
+                <w:lang w:val="pl-PL"/>
+              </w:rPr>
+            </w:pPr>
+            <w:r>
+              <w:rPr>
+                <w:lang w:val="pl-PL"/>
+              </w:rPr>
+              <w:t>Liczba skoków</w:t>
+            </w:r>
+          </w:p>
+        </w:tc>
+      </w:tr>
+      <w:tr>
+        <w:tc>
+          <w:tcPr>
+            <w:tcW w:w="8907" w:type="dxa"/>
+            <w:gridSpan w:val="4"/>
+          </w:tcPr>
+          <w:p>
+            <w:pPr>
+              <w:pStyle w:val="Standard"/>
+              <w:jc w:val="center"/>
+              <w:rPr>
+                <w:lang w:val="pl-PL"/>
+              </w:rPr>
+            </w:pPr>
+            <w:proofErr w:type="spellStart"/>
+            <w:r>
+              <w:rPr>
+                <w:lang w:val="pl-PL"/>
+              </w:rPr>
+              <w:t>xid</w:t>
+            </w:r>
+            <w:proofErr w:type="spellEnd"/>
+            <w:r>
+              <w:rPr>
+                <w:lang w:val="pl-PL"/>
+              </w:rPr>
+              <w:t xml:space="preserve"> (identyfikator transakcji)</w:t>
+            </w:r>
+          </w:p>
+        </w:tc>
+      </w:tr>
+      <w:tr>
+        <w:tc>
+          <w:tcPr>
+            <w:tcW w:w="4457" w:type="dxa"/>
+            <w:gridSpan w:val="2"/>
+          </w:tcPr>
+          <w:p>
+            <w:pPr>
+              <w:pStyle w:val="Standard"/>
+              <w:jc w:val="center"/>
+              <w:rPr>
+                <w:lang w:val="pl-PL"/>
+              </w:rPr>
+            </w:pPr>
+            <w:r>
+              <w:rPr>
+                <w:lang w:val="pl-PL"/>
+              </w:rPr>
+              <w:t>Liczba sekund</w:t>
+            </w:r>
+          </w:p>
+        </w:tc>
+        <w:tc>
+          <w:tcPr>
+            <w:tcW w:w="4450" w:type="dxa"/>
+            <w:gridSpan w:val="2"/>
+          </w:tcPr>
+          <w:p>
+            <w:pPr>
+              <w:pStyle w:val="Standard"/>
+              <w:jc w:val="center"/>
+              <w:rPr>
+                <w:lang w:val="pl-PL"/>
+              </w:rPr>
+            </w:pPr>
+            <w:r>
+              <w:rPr>
+                <w:lang w:val="pl-PL"/>
+              </w:rPr>
+              <w:t>Flagi</w:t>
+            </w:r>
+          </w:p>
+        </w:tc>
+      </w:tr>
+      <w:tr>
+        <w:tc>
+          <w:tcPr>
+            <w:tcW w:w="8907" w:type="dxa"/>
+            <w:gridSpan w:val="4"/>
+          </w:tcPr>
+          <w:p>
+            <w:pPr>
+              <w:pStyle w:val="Standard"/>
+              <w:jc w:val="center"/>
+              <w:rPr>
+                <w:lang w:val="pl-PL"/>
+              </w:rPr>
+            </w:pPr>
+            <w:r>
+              <w:rPr>
+                <w:lang w:val="pl-PL"/>
+              </w:rPr>
+              <w:t>Adres IP klienta</w:t>
+            </w:r>
+          </w:p>
+        </w:tc>
+      </w:tr>
+      <w:tr>
+        <w:tc>
+          <w:tcPr>
+            <w:tcW w:w="8907" w:type="dxa"/>
+            <w:gridSpan w:val="4"/>
+          </w:tcPr>
+          <w:p>
+            <w:pPr>
+              <w:pStyle w:val="Standard"/>
+              <w:jc w:val="center"/>
+              <w:rPr>
+                <w:lang w:val="pl-PL"/>
+              </w:rPr>
+            </w:pPr>
+            <w:r>
+              <w:rPr>
+                <w:lang w:val="pl-PL"/>
+              </w:rPr>
+              <w:t>Przydzielony adres IP klienta</w:t>
+            </w:r>
+          </w:p>
+        </w:tc>
+      </w:tr>
+      <w:tr>
+        <w:tc>
+          <w:tcPr>
+            <w:tcW w:w="8907" w:type="dxa"/>
+            <w:gridSpan w:val="4"/>
+          </w:tcPr>
+          <w:p>
+            <w:pPr>
+              <w:pStyle w:val="Standard"/>
+              <w:jc w:val="center"/>
+              <w:rPr>
+                <w:lang w:val="pl-PL"/>
+              </w:rPr>
+            </w:pPr>
+            <w:r>
+              <w:rPr>
+                <w:lang w:val="pl-PL"/>
+              </w:rPr>
+              <w:t>Adres IP serwera</w:t>
+            </w:r>
+          </w:p>
+        </w:tc>
+      </w:tr>
+      <w:tr>
+        <w:tc>
+          <w:tcPr>
+            <w:tcW w:w="8907" w:type="dxa"/>
+            <w:gridSpan w:val="4"/>
+          </w:tcPr>
+          <w:p>
+            <w:pPr>
+              <w:pStyle w:val="Standard"/>
+              <w:jc w:val="center"/>
+              <w:rPr>
+                <w:lang w:val="pl-PL"/>
+              </w:rPr>
+            </w:pPr>
+            <w:r>
+              <w:rPr>
+                <w:lang w:val="pl-PL"/>
+              </w:rPr>
+              <w:t>Adres IP bramki (routera)</w:t>
+            </w:r>
+          </w:p>
+        </w:tc>
+      </w:tr>
+      <w:tr>
+        <w:tc>
+          <w:tcPr>
+            <w:tcW w:w="8907" w:type="dxa"/>
+            <w:gridSpan w:val="4"/>
+          </w:tcPr>
+          <w:p>
+            <w:pPr>
+              <w:pStyle w:val="Standard"/>
+              <w:jc w:val="center"/>
+              <w:rPr>
+                <w:lang w:val="pl-PL"/>
+              </w:rPr>
+            </w:pPr>
+            <w:r>
+              <w:rPr>
+                <w:lang w:val="pl-PL"/>
+              </w:rPr>
+              <w:t>Adres sprzętowy klienta (16 oktetów)</w:t>
+            </w:r>
+          </w:p>
+        </w:tc>
+      </w:tr>
+      <w:tr>
+        <w:tc>
+          <w:tcPr>
+            <w:tcW w:w="8907" w:type="dxa"/>
+            <w:gridSpan w:val="4"/>
+          </w:tcPr>
+          <w:p>
+            <w:pPr>
+              <w:pStyle w:val="Standard"/>
+              <w:jc w:val="center"/>
+              <w:rPr>
+                <w:lang w:val="pl-PL"/>
+              </w:rPr>
+            </w:pPr>
+            <w:r>
+              <w:rPr>
+                <w:lang w:val="pl-PL"/>
+              </w:rPr>
+              <w:t>Nazwa serwera (64 oktety)</w:t>
+            </w:r>
+          </w:p>
+        </w:tc>
+      </w:tr>
+      <w:tr>
+        <w:tc>
+          <w:tcPr>
+            <w:tcW w:w="8907" w:type="dxa"/>
+            <w:gridSpan w:val="4"/>
+          </w:tcPr>
+          <w:p>
+            <w:pPr>
+              <w:pStyle w:val="Standard"/>
+              <w:jc w:val="center"/>
+              <w:rPr>
+                <w:lang w:val="pl-PL"/>
+              </w:rPr>
+            </w:pPr>
+            <w:r>
+              <w:rPr>
+                <w:lang w:val="pl-PL"/>
+              </w:rPr>
+              <w:t>Plik startowy (128 oktetów)</w:t>
+            </w:r>
+          </w:p>
+        </w:tc>
+      </w:tr>
+      <w:tr>
+        <w:tc>
+          <w:tcPr>
+            <w:tcW w:w="8907" w:type="dxa"/>
+            <w:gridSpan w:val="4"/>
+          </w:tcPr>
+          <w:p>
+            <w:pPr>
+              <w:pStyle w:val="Standard"/>
+              <w:jc w:val="center"/>
+              <w:rPr>
+                <w:lang w:val="pl-PL"/>
+              </w:rPr>
+            </w:pPr>
+            <w:r>
+              <w:rPr>
+                <w:lang w:val="pl-PL"/>
+              </w:rPr>
+              <w:t>Opcje producenta (długość zmienna)</w:t>
+            </w:r>
+          </w:p>
+        </w:tc>
+      </w:tr>
+    </w:tbl>
+    <w:p>
+      <w:pPr>
+        <w:pStyle w:val="Standard"/>
+        <w:numPr>
+          <w:ilvl w:val="0"/>
+          <w:numId w:val="13"/>
+        </w:numPr>
+        <w:rPr>
+          <w:lang w:val="pl-PL"/>
+        </w:rPr>
+      </w:pPr>
+      <w:r>
+        <w:rPr>
+          <w:lang w:val="pl-PL"/>
+        </w:rPr>
+        <w:t>NFS (network file system port: 2049) – protokół uży</w:t>
+      </w:r>
+      <w:r>
+        <w:rPr>
+          <w:lang w:val="pl-PL"/>
+        </w:rPr>
+        <w:t>w</w:t>
+      </w:r>
+      <w:r>
+        <w:rPr>
+          <w:lang w:val="pl-PL"/>
+        </w:rPr>
+        <w:t>any do udostępniania systemów plików (dysków sieciowych):</w:t>
+      </w:r>
+    </w:p>
+    <w:p>
+      <w:pPr>
+        <w:pStyle w:val="Standard"/>
+        <w:numPr>
+          <w:ilvl w:val="1"/>
+          <w:numId w:val="13"/>
+        </w:numPr>
+        <w:rPr>
+          <w:lang w:val="pl-PL"/>
+        </w:rPr>
+      </w:pPr>
+      <w:r>
+        <w:rPr>
+          <w:lang w:val="pl-PL"/>
+        </w:rPr>
+        <w:t>Żądanie zostaje wysłane przez klienta</w:t>
+      </w:r>
+    </w:p>
+    <w:p>
+      <w:pPr>
+        <w:pStyle w:val="Standard"/>
+        <w:numPr>
+          <w:ilvl w:val="1"/>
+          <w:numId w:val="13"/>
+        </w:numPr>
+        <w:rPr>
+          <w:lang w:val="pl-PL"/>
+        </w:rPr>
+      </w:pPr>
+      <w:r>
+        <w:rPr>
+          <w:lang w:val="pl-PL"/>
+        </w:rPr>
+        <w:t>Żą</w:t>
+      </w:r>
+      <w:r>
+        <w:rPr>
+          <w:lang w:val="pl-PL"/>
+        </w:rPr>
+        <w:t>d</w:t>
+      </w:r>
+      <w:r>
+        <w:rPr>
+          <w:lang w:val="pl-PL"/>
+        </w:rPr>
+        <w:t>a</w:t>
+      </w:r>
+      <w:r>
+        <w:rPr>
+          <w:lang w:val="pl-PL"/>
+        </w:rPr>
+        <w:t>nie zostaje odebrane przez serwer</w:t>
+      </w:r>
+    </w:p>
+    <w:p>
+      <w:pPr>
+        <w:pStyle w:val="Standard"/>
+        <w:numPr>
+          <w:ilvl w:val="1"/>
+          <w:numId w:val="13"/>
+        </w:numPr>
+        <w:rPr>
+          <w:lang w:val="pl-PL"/>
+        </w:rPr>
+      </w:pPr>
+      <w:r>
+        <w:rPr>
+          <w:lang w:val="pl-PL"/>
+        </w:rPr>
+        <w:t>Operacja zostaje wykonana</w:t>
+      </w:r>
+    </w:p>
+    <w:p>
+      <w:pPr>
+        <w:pStyle w:val="Standard"/>
+        <w:numPr>
+          <w:ilvl w:val="1"/>
+          <w:numId w:val="13"/>
+        </w:numPr>
+        <w:rPr>
+          <w:lang w:val="pl-PL"/>
+        </w:rPr>
+      </w:pPr>
+      <w:r>
+        <w:rPr>
+          <w:lang w:val="pl-PL"/>
+        </w:rPr>
+        <w:t>Potwierdzenie zostaje wysłane przez serwer</w:t>
+      </w:r>
+    </w:p>
+    <w:p>
+      <w:pPr>
+        <w:pStyle w:val="Standard"/>
+        <w:numPr>
+          <w:ilvl w:val="1"/>
+          <w:numId w:val="13"/>
+        </w:numPr>
+        <w:rPr>
+          <w:lang w:val="pl-PL"/>
+        </w:rPr>
+      </w:pPr>
+      <w:r>
+        <w:rPr>
+          <w:lang w:val="pl-PL"/>
+        </w:rPr>
+        <w:t>Potwierdzenie zostaje odebrane przez klienta</w:t>
+      </w:r>
+    </w:p>
+    <w:p>
+      <w:pPr>
+        <w:pStyle w:val="Standard"/>
+        <w:numPr>
+          <w:ilvl w:val="0"/>
+          <w:numId w:val="13"/>
+        </w:numPr>
+        <w:rPr>
+          <w:lang w:val="pl-PL"/>
+        </w:rPr>
+      </w:pPr>
+      <w:r>
+        <w:rPr>
+          <w:lang w:val="pl-PL"/>
+        </w:rPr>
+        <w:t>SNMP (</w:t>
+      </w:r>
+      <w:proofErr w:type="spellStart"/>
+      <w:r>
+        <w:rPr>
+          <w:lang w:val="pl-PL"/>
+        </w:rPr>
+        <w:t>simple</w:t>
+      </w:r>
+      <w:proofErr w:type="spellEnd"/>
+      <w:r>
+        <w:rPr>
+          <w:lang w:val="pl-PL"/>
+        </w:rPr>
+        <w:t xml:space="preserve"> network menager </w:t>
+      </w:r>
+      <w:proofErr w:type="spellStart"/>
+      <w:r>
+        <w:rPr>
+          <w:lang w:val="pl-PL"/>
+        </w:rPr>
+        <w:t>protocol</w:t>
+      </w:r>
+      <w:proofErr w:type="spellEnd"/>
+      <w:r>
+        <w:rPr>
+          <w:lang w:val="pl-PL"/>
+        </w:rPr>
+        <w:t xml:space="preserve">, port: 161) - </w:t>
       </w:r>
       <w:bookmarkStart w:id="0" w:name="_GoBack"/>
       <w:bookmarkEnd w:id="0"/>
@@ -20256,7 +21000,7 @@
 </file>
 
 <file path=customXml/itemProps1.xml><?xml version="1.0" encoding="utf-8"?>
-<ds:datastoreItem xmlns:ds="http://schemas.openxmlformats.org/officeDocument/2006/customXml" ds:itemID="{F6A799ED-1717-4122-840B-063E070658B0}">
+<ds:datastoreItem xmlns:ds="http://schemas.openxmlformats.org/officeDocument/2006/customXml" ds:itemID="{EA8FCB7B-239F-4D95-BD6C-D00FF1CF5C4D}">
   <ds:schemaRefs>
     <ds:schemaRef ds:uri="http://schemas.openxmlformats.org/officeDocument/2006/bibliography"/>
   </ds:schemaRefs>

</xml_diff>